<commit_message>
template and error handling tweaks
</commit_message>
<xml_diff>
--- a/templates/A-E.docx
+++ b/templates/A-E.docx
@@ -641,7 +641,27 @@
                 <w:sz w:val="20"/>
                 <w:szCs w:val="20"/>
               </w:rPr>
-              <w:t>{ownerName}</w:t>
+              <w:t>{</w:t>
+            </w:r>
+            <w:proofErr w:type="spellStart"/>
+            <w:r>
+              <w:rPr>
+                <w:rFonts w:ascii="Arial" w:hAnsi="Arial" w:cs="Arial"/>
+                <w:b/>
+                <w:sz w:val="20"/>
+                <w:szCs w:val="20"/>
+              </w:rPr>
+              <w:t>ownerName</w:t>
+            </w:r>
+            <w:proofErr w:type="spellEnd"/>
+            <w:r>
+              <w:rPr>
+                <w:rFonts w:ascii="Arial" w:hAnsi="Arial" w:cs="Arial"/>
+                <w:b/>
+                <w:sz w:val="20"/>
+                <w:szCs w:val="20"/>
+              </w:rPr>
+              <w:t>}</w:t>
             </w:r>
           </w:p>
           <w:p>
@@ -661,7 +681,27 @@
                 <w:sz w:val="20"/>
                 <w:szCs w:val="20"/>
               </w:rPr>
-              <w:t>{@ownerAddress}</w:t>
+              <w:t>{@</w:t>
+            </w:r>
+            <w:proofErr w:type="spellStart"/>
+            <w:r>
+              <w:rPr>
+                <w:rFonts w:ascii="Arial" w:hAnsi="Arial" w:cs="Arial"/>
+                <w:b/>
+                <w:sz w:val="20"/>
+                <w:szCs w:val="20"/>
+              </w:rPr>
+              <w:t>ownerAddress</w:t>
+            </w:r>
+            <w:proofErr w:type="spellEnd"/>
+            <w:r>
+              <w:rPr>
+                <w:rFonts w:ascii="Arial" w:hAnsi="Arial" w:cs="Arial"/>
+                <w:b/>
+                <w:sz w:val="20"/>
+                <w:szCs w:val="20"/>
+              </w:rPr>
+              <w:t>}</w:t>
             </w:r>
           </w:p>
         </w:tc>
@@ -700,7 +740,27 @@
                 <w:sz w:val="20"/>
                 <w:szCs w:val="20"/>
               </w:rPr>
-              <w:t>Trademark name:      {tradeMark}</w:t>
+              <w:t>Trademark name:      {</w:t>
+            </w:r>
+            <w:proofErr w:type="spellStart"/>
+            <w:r>
+              <w:rPr>
+                <w:rFonts w:ascii="Arial" w:hAnsi="Arial" w:cs="Arial"/>
+                <w:b/>
+                <w:sz w:val="20"/>
+                <w:szCs w:val="20"/>
+              </w:rPr>
+              <w:t>tradeMark</w:t>
+            </w:r>
+            <w:proofErr w:type="spellEnd"/>
+            <w:r>
+              <w:rPr>
+                <w:rFonts w:ascii="Arial" w:hAnsi="Arial" w:cs="Arial"/>
+                <w:b/>
+                <w:sz w:val="20"/>
+                <w:szCs w:val="20"/>
+              </w:rPr>
+              <w:t>}</w:t>
             </w:r>
           </w:p>
         </w:tc>
@@ -738,7 +798,27 @@
                 <w:sz w:val="20"/>
                 <w:szCs w:val="20"/>
               </w:rPr>
-              <w:t>Registration Number:    {regNumber}</w:t>
+              <w:t>Registration Number:    {</w:t>
+            </w:r>
+            <w:proofErr w:type="spellStart"/>
+            <w:r>
+              <w:rPr>
+                <w:rFonts w:ascii="Arial" w:hAnsi="Arial" w:cs="Arial"/>
+                <w:b/>
+                <w:sz w:val="20"/>
+                <w:szCs w:val="20"/>
+              </w:rPr>
+              <w:t>regNumber</w:t>
+            </w:r>
+            <w:proofErr w:type="spellEnd"/>
+            <w:r>
+              <w:rPr>
+                <w:rFonts w:ascii="Arial" w:hAnsi="Arial" w:cs="Arial"/>
+                <w:b/>
+                <w:sz w:val="20"/>
+                <w:szCs w:val="20"/>
+              </w:rPr>
+              <w:t>}</w:t>
             </w:r>
           </w:p>
         </w:tc>
@@ -770,7 +850,27 @@
                 <w:sz w:val="20"/>
                 <w:szCs w:val="20"/>
               </w:rPr>
-              <w:t>Number of classes:         {classCount}</w:t>
+              <w:t>Number of classes:         {</w:t>
+            </w:r>
+            <w:proofErr w:type="spellStart"/>
+            <w:r>
+              <w:rPr>
+                <w:rFonts w:ascii="Arial" w:hAnsi="Arial" w:cs="Arial"/>
+                <w:b/>
+                <w:sz w:val="20"/>
+                <w:szCs w:val="20"/>
+              </w:rPr>
+              <w:t>classCount</w:t>
+            </w:r>
+            <w:proofErr w:type="spellEnd"/>
+            <w:r>
+              <w:rPr>
+                <w:rFonts w:ascii="Arial" w:hAnsi="Arial" w:cs="Arial"/>
+                <w:b/>
+                <w:sz w:val="20"/>
+                <w:szCs w:val="20"/>
+              </w:rPr>
+              <w:t>}</w:t>
             </w:r>
           </w:p>
         </w:tc>
@@ -865,7 +965,27 @@
                 <w:sz w:val="20"/>
                 <w:szCs w:val="20"/>
               </w:rPr>
-              <w:t>{renewalDate}</w:t>
+              <w:t>{</w:t>
+            </w:r>
+            <w:proofErr w:type="spellStart"/>
+            <w:r>
+              <w:rPr>
+                <w:rFonts w:ascii="Arial" w:hAnsi="Arial" w:cs="Arial"/>
+                <w:b/>
+                <w:sz w:val="20"/>
+                <w:szCs w:val="20"/>
+              </w:rPr>
+              <w:t>renewalDate</w:t>
+            </w:r>
+            <w:proofErr w:type="spellEnd"/>
+            <w:r>
+              <w:rPr>
+                <w:rFonts w:ascii="Arial" w:hAnsi="Arial" w:cs="Arial"/>
+                <w:b/>
+                <w:sz w:val="20"/>
+                <w:szCs w:val="20"/>
+              </w:rPr>
+              <w:t>}</w:t>
             </w:r>
           </w:p>
           <w:p>
@@ -1104,7 +1224,25 @@
                 <w:sz w:val="20"/>
                 <w:szCs w:val="20"/>
               </w:rPr>
-              <w:t>{markType}</w:t>
+              <w:t>{</w:t>
+            </w:r>
+            <w:proofErr w:type="spellStart"/>
+            <w:r>
+              <w:rPr>
+                <w:rFonts w:ascii="Times New Roman" w:hAnsi="Times New Roman" w:cs="Times New Roman"/>
+                <w:sz w:val="20"/>
+                <w:szCs w:val="20"/>
+              </w:rPr>
+              <w:t>markType</w:t>
+            </w:r>
+            <w:proofErr w:type="spellEnd"/>
+            <w:r>
+              <w:rPr>
+                <w:rFonts w:ascii="Times New Roman" w:hAnsi="Times New Roman" w:cs="Times New Roman"/>
+                <w:sz w:val="20"/>
+                <w:szCs w:val="20"/>
+              </w:rPr>
+              <w:t>}</w:t>
             </w:r>
           </w:p>
         </w:tc>
@@ -1137,7 +1275,25 @@
                 <w:sz w:val="16"/>
                 <w:szCs w:val="16"/>
               </w:rPr>
-              <w:t>{%logoPath}</w:t>
+              <w:t>{%</w:t>
+            </w:r>
+            <w:proofErr w:type="spellStart"/>
+            <w:r>
+              <w:rPr>
+                <w:rFonts w:ascii="Times New Roman" w:hAnsi="Times New Roman" w:cs="Times New Roman"/>
+                <w:sz w:val="16"/>
+                <w:szCs w:val="16"/>
+              </w:rPr>
+              <w:t>logoPath</w:t>
+            </w:r>
+            <w:proofErr w:type="spellEnd"/>
+            <w:r>
+              <w:rPr>
+                <w:rFonts w:ascii="Times New Roman" w:hAnsi="Times New Roman" w:cs="Times New Roman"/>
+                <w:sz w:val="16"/>
+                <w:szCs w:val="16"/>
+              </w:rPr>
+              <w:t>}</w:t>
             </w:r>
           </w:p>
         </w:tc>
@@ -1293,7 +1449,25 @@
                 <w:sz w:val="20"/>
                 <w:szCs w:val="20"/>
               </w:rPr>
-              <w:t>{renewalDate}</w:t>
+              <w:t>{</w:t>
+            </w:r>
+            <w:proofErr w:type="spellStart"/>
+            <w:r>
+              <w:rPr>
+                <w:rFonts w:ascii="Times New Roman" w:hAnsi="Times New Roman" w:cs="Times New Roman"/>
+                <w:sz w:val="20"/>
+                <w:szCs w:val="20"/>
+              </w:rPr>
+              <w:t>renewalDate</w:t>
+            </w:r>
+            <w:proofErr w:type="spellEnd"/>
+            <w:r>
+              <w:rPr>
+                <w:rFonts w:ascii="Times New Roman" w:hAnsi="Times New Roman" w:cs="Times New Roman"/>
+                <w:sz w:val="20"/>
+                <w:szCs w:val="20"/>
+              </w:rPr>
+              <w:t>}</w:t>
             </w:r>
           </w:p>
         </w:tc>
@@ -1381,7 +1555,25 @@
                 <w:sz w:val="20"/>
                 <w:szCs w:val="20"/>
               </w:rPr>
-              <w:t>{filingDate}</w:t>
+              <w:t>{</w:t>
+            </w:r>
+            <w:proofErr w:type="spellStart"/>
+            <w:r>
+              <w:rPr>
+                <w:rFonts w:ascii="Times New Roman" w:hAnsi="Times New Roman" w:cs="Times New Roman"/>
+                <w:sz w:val="20"/>
+                <w:szCs w:val="20"/>
+              </w:rPr>
+              <w:t>filingDate</w:t>
+            </w:r>
+            <w:proofErr w:type="spellEnd"/>
+            <w:r>
+              <w:rPr>
+                <w:rFonts w:ascii="Times New Roman" w:hAnsi="Times New Roman" w:cs="Times New Roman"/>
+                <w:sz w:val="20"/>
+                <w:szCs w:val="20"/>
+              </w:rPr>
+              <w:t>}</w:t>
             </w:r>
           </w:p>
         </w:tc>
@@ -1469,7 +1661,25 @@
                 <w:sz w:val="20"/>
                 <w:szCs w:val="20"/>
               </w:rPr>
-              <w:t>{dateInLocation}</w:t>
+              <w:t>{</w:t>
+            </w:r>
+            <w:proofErr w:type="spellStart"/>
+            <w:r>
+              <w:rPr>
+                <w:rFonts w:ascii="Times New Roman" w:hAnsi="Times New Roman" w:cs="Times New Roman"/>
+                <w:sz w:val="20"/>
+                <w:szCs w:val="20"/>
+              </w:rPr>
+              <w:t>dateInLocation</w:t>
+            </w:r>
+            <w:proofErr w:type="spellEnd"/>
+            <w:r>
+              <w:rPr>
+                <w:rFonts w:ascii="Times New Roman" w:hAnsi="Times New Roman" w:cs="Times New Roman"/>
+                <w:sz w:val="20"/>
+                <w:szCs w:val="20"/>
+              </w:rPr>
+              <w:t>}</w:t>
             </w:r>
           </w:p>
         </w:tc>
@@ -1557,7 +1767,25 @@
                 <w:sz w:val="20"/>
                 <w:szCs w:val="20"/>
               </w:rPr>
-              <w:t>{regDate}</w:t>
+              <w:t>{</w:t>
+            </w:r>
+            <w:proofErr w:type="spellStart"/>
+            <w:r>
+              <w:rPr>
+                <w:rFonts w:ascii="Times New Roman" w:hAnsi="Times New Roman" w:cs="Times New Roman"/>
+                <w:sz w:val="20"/>
+                <w:szCs w:val="20"/>
+              </w:rPr>
+              <w:t>regDate</w:t>
+            </w:r>
+            <w:proofErr w:type="spellEnd"/>
+            <w:r>
+              <w:rPr>
+                <w:rFonts w:ascii="Times New Roman" w:hAnsi="Times New Roman" w:cs="Times New Roman"/>
+                <w:sz w:val="20"/>
+                <w:szCs w:val="20"/>
+              </w:rPr>
+              <w:t>}</w:t>
             </w:r>
           </w:p>
         </w:tc>
@@ -1645,7 +1873,25 @@
                 <w:sz w:val="20"/>
                 <w:szCs w:val="20"/>
               </w:rPr>
-              <w:t>{intClasses}</w:t>
+              <w:t>{</w:t>
+            </w:r>
+            <w:proofErr w:type="spellStart"/>
+            <w:r>
+              <w:rPr>
+                <w:rFonts w:ascii="Times New Roman" w:hAnsi="Times New Roman" w:cs="Times New Roman"/>
+                <w:sz w:val="20"/>
+                <w:szCs w:val="20"/>
+              </w:rPr>
+              <w:t>intClasses</w:t>
+            </w:r>
+            <w:proofErr w:type="spellEnd"/>
+            <w:r>
+              <w:rPr>
+                <w:rFonts w:ascii="Times New Roman" w:hAnsi="Times New Roman" w:cs="Times New Roman"/>
+                <w:sz w:val="20"/>
+                <w:szCs w:val="20"/>
+              </w:rPr>
+              <w:t>}</w:t>
             </w:r>
           </w:p>
         </w:tc>
@@ -1733,7 +1979,25 @@
                 <w:sz w:val="20"/>
                 <w:szCs w:val="20"/>
               </w:rPr>
-              <w:t>{serialNumber}</w:t>
+              <w:t>{</w:t>
+            </w:r>
+            <w:proofErr w:type="spellStart"/>
+            <w:r>
+              <w:rPr>
+                <w:rFonts w:ascii="Times New Roman" w:hAnsi="Times New Roman" w:cs="Times New Roman"/>
+                <w:sz w:val="20"/>
+                <w:szCs w:val="20"/>
+              </w:rPr>
+              <w:t>serialNumber</w:t>
+            </w:r>
+            <w:proofErr w:type="spellEnd"/>
+            <w:r>
+              <w:rPr>
+                <w:rFonts w:ascii="Times New Roman" w:hAnsi="Times New Roman" w:cs="Times New Roman"/>
+                <w:sz w:val="20"/>
+                <w:szCs w:val="20"/>
+              </w:rPr>
+              <w:t>}</w:t>
             </w:r>
           </w:p>
         </w:tc>
@@ -2118,7 +2382,49 @@
                 <w:sz w:val="16"/>
                 <w:szCs w:val="16"/>
               </w:rPr>
-              <w:t>The maintenance fee is $925 for one class and $625 for each additional class for the whole period of ten (10) years.</w:t>
+              <w:t>The maintenance fee is $</w:t>
+            </w:r>
+            <w:r>
+              <w:rPr>
+                <w:rFonts w:ascii="Arial" w:hAnsi="Arial" w:cs="Arial"/>
+                <w:b/>
+                <w:spacing w:val="-4"/>
+                <w:sz w:val="16"/>
+                <w:szCs w:val="16"/>
+              </w:rPr>
+              <w:t>1650</w:t>
+            </w:r>
+            <w:r>
+              <w:rPr>
+                <w:rFonts w:ascii="Arial" w:hAnsi="Arial" w:cs="Arial"/>
+                <w:b/>
+                <w:spacing w:val="-4"/>
+                <w:sz w:val="16"/>
+                <w:szCs w:val="16"/>
+              </w:rPr>
+              <w:t xml:space="preserve"> for one class and $</w:t>
+            </w:r>
+            <w:r>
+              <w:rPr>
+                <w:rFonts w:ascii="Arial" w:hAnsi="Arial" w:cs="Arial"/>
+                <w:b/>
+                <w:spacing w:val="-4"/>
+                <w:sz w:val="16"/>
+                <w:szCs w:val="16"/>
+              </w:rPr>
+              <w:t>850</w:t>
+            </w:r>
+            <w:bookmarkStart w:id="0" w:name="_GoBack"/>
+            <w:bookmarkEnd w:id="0"/>
+            <w:r>
+              <w:rPr>
+                <w:rFonts w:ascii="Arial" w:hAnsi="Arial" w:cs="Arial"/>
+                <w:b/>
+                <w:spacing w:val="-4"/>
+                <w:sz w:val="16"/>
+                <w:szCs w:val="16"/>
+              </w:rPr>
+              <w:t xml:space="preserve"> for each additional class for the whole period of ten (10) years.</w:t>
             </w:r>
             <w:r>
               <w:rPr>
@@ -2233,8 +2539,6 @@
               </w:rPr>
               <w:t>7529.</w:t>
             </w:r>
-            <w:bookmarkStart w:id="0" w:name="_GoBack"/>
-            <w:bookmarkEnd w:id="0"/>
           </w:p>
         </w:tc>
       </w:tr>
@@ -3033,7 +3337,7 @@
 </file>
 
 <file path=customXml/itemProps1.xml><?xml version="1.0" encoding="utf-8"?>
-<ds:datastoreItem xmlns:ds="http://schemas.openxmlformats.org/officeDocument/2006/customXml" ds:itemID="{3BC19743-8D63-4391-BC96-23834A9A979D}">
+<ds:datastoreItem xmlns:ds="http://schemas.openxmlformats.org/officeDocument/2006/customXml" ds:itemID="{A3659840-1251-4225-A276-836DBD5D4E15}">
   <ds:schemaRefs>
     <ds:schemaRef ds:uri="http://schemas.openxmlformats.org/officeDocument/2006/bibliography"/>
   </ds:schemaRefs>

</xml_diff>